<commit_message>
correction of the price without discount & add work examples to the docx
</commit_message>
<xml_diff>
--- a/demo files/Demonstration of the system operation.docx
+++ b/demo files/Demonstration of the system operation.docx
@@ -8,9 +8,9 @@
           <w:noProof/>
         </w:rPr>
         <w:drawing>
-          <wp:inline distT="0" distB="0" distL="0" distR="0" wp14:anchorId="5953AF46" wp14:editId="5EDC522E">
-            <wp:extent cx="5930900" cy="2330450"/>
-            <wp:effectExtent l="0" t="0" r="0" b="0"/>
+          <wp:inline distT="0" distB="0" distL="0" distR="0" wp14:anchorId="5953AF46" wp14:editId="60DE1AE2">
+            <wp:extent cx="4567561" cy="1794748"/>
+            <wp:effectExtent l="0" t="0" r="4445" b="0"/>
             <wp:docPr id="7" name="Рисунок 7"/>
             <wp:cNvGraphicFramePr>
               <a:graphicFrameLocks xmlns:a="http://schemas.openxmlformats.org/drawingml/2006/main" noChangeAspect="1"/>
@@ -40,7 +40,7 @@
                   <pic:spPr bwMode="auto">
                     <a:xfrm>
                       <a:off x="0" y="0"/>
-                      <a:ext cx="5930900" cy="2330450"/>
+                      <a:ext cx="4585139" cy="1801655"/>
                     </a:xfrm>
                     <a:prstGeom prst="rect">
                       <a:avLst/>
@@ -59,43 +59,14 @@
     </w:p>
     <w:p>
       <w:r>
-        <w:t xml:space="preserve">Авторизация: </w:t>
-      </w:r>
-      <w:r>
-        <w:t>с</w:t>
-      </w:r>
-      <w:r>
-        <w:t xml:space="preserve">криншот показывает окно авторизации с полями для ввода логина и пароля, а также кнопками "Войти" и "Гость". </w:t>
-      </w:r>
-      <w:r>
-        <w:t>И</w:t>
-      </w:r>
-      <w:r>
-        <w:t xml:space="preserve">нтерфейс оформлен </w:t>
-      </w:r>
-      <w:r>
-        <w:t>по</w:t>
-      </w:r>
-      <w:r>
-        <w:t xml:space="preserve"> руководств</w:t>
-      </w:r>
-      <w:r>
-        <w:t xml:space="preserve">у </w:t>
-      </w:r>
-      <w:r>
-        <w:t>с шрифтом Times New Roman и цветом #00FA9A.</w:t>
-      </w:r>
-    </w:p>
-    <w:p>
-      <w:r>
         <w:rPr>
           <w:noProof/>
         </w:rPr>
         <w:drawing>
-          <wp:inline distT="0" distB="0" distL="0" distR="0" wp14:anchorId="71FA0043" wp14:editId="75913648">
-            <wp:extent cx="5937250" cy="2673350"/>
-            <wp:effectExtent l="0" t="0" r="6350" b="0"/>
-            <wp:docPr id="6" name="Рисунок 6"/>
+          <wp:inline distT="0" distB="0" distL="0" distR="0" wp14:anchorId="10145BB3" wp14:editId="780EABAE">
+            <wp:extent cx="4703093" cy="1343328"/>
+            <wp:effectExtent l="0" t="0" r="2540" b="9525"/>
+            <wp:docPr id="1" name="Рисунок 1"/>
             <wp:cNvGraphicFramePr>
               <a:graphicFrameLocks xmlns:a="http://schemas.openxmlformats.org/drawingml/2006/main" noChangeAspect="1"/>
             </wp:cNvGraphicFramePr>
@@ -103,36 +74,23 @@
               <a:graphicData uri="http://schemas.openxmlformats.org/drawingml/2006/picture">
                 <pic:pic xmlns:pic="http://schemas.openxmlformats.org/drawingml/2006/picture">
                   <pic:nvPicPr>
-                    <pic:cNvPr id="0" name="Picture 6"/>
-                    <pic:cNvPicPr>
-                      <a:picLocks noChangeAspect="1" noChangeArrowheads="1"/>
-                    </pic:cNvPicPr>
+                    <pic:cNvPr id="1" name=""/>
+                    <pic:cNvPicPr/>
                   </pic:nvPicPr>
                   <pic:blipFill>
-                    <a:blip r:embed="rId5" cstate="print">
-                      <a:extLst>
-                        <a:ext uri="{28A0092B-C50C-407E-A947-70E740481C1C}">
-                          <a14:useLocalDpi xmlns:a14="http://schemas.microsoft.com/office/drawing/2010/main" val="0"/>
-                        </a:ext>
-                      </a:extLst>
-                    </a:blip>
-                    <a:srcRect/>
+                    <a:blip r:embed="rId5"/>
                     <a:stretch>
                       <a:fillRect/>
                     </a:stretch>
                   </pic:blipFill>
-                  <pic:spPr bwMode="auto">
+                  <pic:spPr>
                     <a:xfrm>
                       <a:off x="0" y="0"/>
-                      <a:ext cx="5937250" cy="2673350"/>
+                      <a:ext cx="4747069" cy="1355889"/>
                     </a:xfrm>
                     <a:prstGeom prst="rect">
                       <a:avLst/>
                     </a:prstGeom>
-                    <a:noFill/>
-                    <a:ln>
-                      <a:noFill/>
-                    </a:ln>
                   </pic:spPr>
                 </pic:pic>
               </a:graphicData>
@@ -143,13 +101,42 @@
     </w:p>
     <w:p>
       <w:r>
-        <w:t xml:space="preserve">Как выглядит сайт от лица гостя: </w:t>
-      </w:r>
-      <w:r>
-        <w:t>н</w:t>
-      </w:r>
-      <w:r>
-        <w:t>а скриншоте представлен каталог книг для гостя. Отображается список книг с обложками и основными данными (название, автор, цена), но отсутствуют формы поиска, фильтров или дополнительные ссылки.</w:t>
+        <w:t xml:space="preserve">Авторизация: </w:t>
+      </w:r>
+      <w:r>
+        <w:t>с</w:t>
+      </w:r>
+      <w:r>
+        <w:t xml:space="preserve">криншот показывает окно авторизации с полями для ввода логина и пароля, а также кнопками "Войти" и "Гость". </w:t>
+      </w:r>
+      <w:r>
+        <w:t xml:space="preserve">А также необходимость ввода правильно логина/пароля для входа. </w:t>
+      </w:r>
+      <w:r>
+        <w:t>И</w:t>
+      </w:r>
+      <w:r>
+        <w:t xml:space="preserve">нтерфейс оформлен </w:t>
+      </w:r>
+      <w:r>
+        <w:t>по</w:t>
+      </w:r>
+      <w:r>
+        <w:t xml:space="preserve"> руководств</w:t>
+      </w:r>
+      <w:r>
+        <w:t xml:space="preserve">у </w:t>
+      </w:r>
+      <w:r>
+        <w:t xml:space="preserve">с шрифтом Times New </w:t>
+      </w:r>
+      <w:proofErr w:type="spellStart"/>
+      <w:r>
+        <w:t>Roman</w:t>
+      </w:r>
+      <w:proofErr w:type="spellEnd"/>
+      <w:r>
+        <w:t xml:space="preserve"> и цветом #00FA9A.</w:t>
       </w:r>
     </w:p>
     <w:p>
@@ -158,10 +145,10 @@
           <w:noProof/>
         </w:rPr>
         <w:drawing>
-          <wp:inline distT="0" distB="0" distL="0" distR="0" wp14:anchorId="66DA9E26" wp14:editId="6B09E488">
-            <wp:extent cx="5930900" cy="2876550"/>
-            <wp:effectExtent l="0" t="0" r="0" b="0"/>
-            <wp:docPr id="5" name="Рисунок 5"/>
+          <wp:inline distT="0" distB="0" distL="0" distR="0" wp14:anchorId="578BBC9E" wp14:editId="27BD6EC8">
+            <wp:extent cx="5940425" cy="2716530"/>
+            <wp:effectExtent l="0" t="0" r="3175" b="7620"/>
+            <wp:docPr id="2" name="Рисунок 2"/>
             <wp:cNvGraphicFramePr>
               <a:graphicFrameLocks xmlns:a="http://schemas.openxmlformats.org/drawingml/2006/main" noChangeAspect="1"/>
             </wp:cNvGraphicFramePr>
@@ -169,36 +156,23 @@
               <a:graphicData uri="http://schemas.openxmlformats.org/drawingml/2006/picture">
                 <pic:pic xmlns:pic="http://schemas.openxmlformats.org/drawingml/2006/picture">
                   <pic:nvPicPr>
-                    <pic:cNvPr id="0" name="Picture 5"/>
-                    <pic:cNvPicPr>
-                      <a:picLocks noChangeAspect="1" noChangeArrowheads="1"/>
-                    </pic:cNvPicPr>
+                    <pic:cNvPr id="1" name=""/>
+                    <pic:cNvPicPr/>
                   </pic:nvPicPr>
                   <pic:blipFill>
-                    <a:blip r:embed="rId6" cstate="print">
-                      <a:extLst>
-                        <a:ext uri="{28A0092B-C50C-407E-A947-70E740481C1C}">
-                          <a14:useLocalDpi xmlns:a14="http://schemas.microsoft.com/office/drawing/2010/main" val="0"/>
-                        </a:ext>
-                      </a:extLst>
-                    </a:blip>
-                    <a:srcRect/>
+                    <a:blip r:embed="rId6"/>
                     <a:stretch>
                       <a:fillRect/>
                     </a:stretch>
                   </pic:blipFill>
-                  <pic:spPr bwMode="auto">
+                  <pic:spPr>
                     <a:xfrm>
                       <a:off x="0" y="0"/>
-                      <a:ext cx="5930900" cy="2876550"/>
+                      <a:ext cx="5940425" cy="2716530"/>
                     </a:xfrm>
                     <a:prstGeom prst="rect">
                       <a:avLst/>
                     </a:prstGeom>
-                    <a:noFill/>
-                    <a:ln>
-                      <a:noFill/>
-                    </a:ln>
                   </pic:spPr>
                 </pic:pic>
               </a:graphicData>
@@ -209,13 +183,13 @@
     </w:p>
     <w:p>
       <w:r>
-        <w:t xml:space="preserve">Как выглядит сайт от лица клиента: </w:t>
-      </w:r>
-      <w:r>
-        <w:t>ф</w:t>
-      </w:r>
-      <w:r>
-        <w:t>орма поиска по названию и автору, что позволяет клиенту найти нужные книги. Список книг отображается корректно, с учётом стилей (фоны #7FFF00 и #2E8B57 для скидок более 15%).</w:t>
+        <w:t xml:space="preserve">Как выглядит сайт от лица гостя: </w:t>
+      </w:r>
+      <w:r>
+        <w:t>н</w:t>
+      </w:r>
+      <w:r>
+        <w:t>а скриншоте представлен каталог книг для гостя. Отображается список книг с обложками и основными данными (название, автор, цена), но отсутствуют формы поиска, фильтров или дополнительные ссылки.</w:t>
       </w:r>
     </w:p>
     <w:p>
@@ -223,11 +197,12 @@
         <w:rPr>
           <w:noProof/>
         </w:rPr>
+        <w:lastRenderedPageBreak/>
         <w:drawing>
-          <wp:inline distT="0" distB="0" distL="0" distR="0" wp14:anchorId="0221FECA" wp14:editId="512DF481">
-            <wp:extent cx="5937250" cy="2895600"/>
-            <wp:effectExtent l="0" t="0" r="6350" b="0"/>
-            <wp:docPr id="4" name="Рисунок 4"/>
+          <wp:inline distT="0" distB="0" distL="0" distR="0" wp14:anchorId="3C19563F" wp14:editId="70C104FB">
+            <wp:extent cx="5940425" cy="2879090"/>
+            <wp:effectExtent l="0" t="0" r="3175" b="0"/>
+            <wp:docPr id="9" name="Рисунок 9"/>
             <wp:cNvGraphicFramePr>
               <a:graphicFrameLocks xmlns:a="http://schemas.openxmlformats.org/drawingml/2006/main" noChangeAspect="1"/>
             </wp:cNvGraphicFramePr>
@@ -235,36 +210,23 @@
               <a:graphicData uri="http://schemas.openxmlformats.org/drawingml/2006/picture">
                 <pic:pic xmlns:pic="http://schemas.openxmlformats.org/drawingml/2006/picture">
                   <pic:nvPicPr>
-                    <pic:cNvPr id="0" name="Picture 4"/>
-                    <pic:cNvPicPr>
-                      <a:picLocks noChangeAspect="1" noChangeArrowheads="1"/>
-                    </pic:cNvPicPr>
+                    <pic:cNvPr id="1" name=""/>
+                    <pic:cNvPicPr/>
                   </pic:nvPicPr>
                   <pic:blipFill>
-                    <a:blip r:embed="rId7" cstate="print">
-                      <a:extLst>
-                        <a:ext uri="{28A0092B-C50C-407E-A947-70E740481C1C}">
-                          <a14:useLocalDpi xmlns:a14="http://schemas.microsoft.com/office/drawing/2010/main" val="0"/>
-                        </a:ext>
-                      </a:extLst>
-                    </a:blip>
-                    <a:srcRect/>
+                    <a:blip r:embed="rId7"/>
                     <a:stretch>
                       <a:fillRect/>
                     </a:stretch>
                   </pic:blipFill>
-                  <pic:spPr bwMode="auto">
+                  <pic:spPr>
                     <a:xfrm>
                       <a:off x="0" y="0"/>
-                      <a:ext cx="5937250" cy="2895600"/>
+                      <a:ext cx="5940425" cy="2879090"/>
                     </a:xfrm>
                     <a:prstGeom prst="rect">
                       <a:avLst/>
                     </a:prstGeom>
-                    <a:noFill/>
-                    <a:ln>
-                      <a:noFill/>
-                    </a:ln>
                   </pic:spPr>
                 </pic:pic>
               </a:graphicData>
@@ -275,19 +237,13 @@
     </w:p>
     <w:p>
       <w:r>
-        <w:t xml:space="preserve">Как выглядит сайт от лица менеджера: </w:t>
-      </w:r>
-      <w:r>
-        <w:t>н</w:t>
-      </w:r>
-      <w:r>
-        <w:t xml:space="preserve">а этом скриншоте показан каталог для менеджера. </w:t>
-      </w:r>
-      <w:r>
-        <w:t>Есть</w:t>
-      </w:r>
-      <w:r>
-        <w:t xml:space="preserve"> формы фильтрации (по жанру, году, цене) и сортировки, а также ссылка "Просмотр заказов". Интерфейс включает все функции, доступные менеджеру.</w:t>
+        <w:t xml:space="preserve">Как выглядит сайт от лица клиента: </w:t>
+      </w:r>
+      <w:r>
+        <w:t>ф</w:t>
+      </w:r>
+      <w:r>
+        <w:t>орма поиска по названию и автору, что позволяет клиенту найти нужные книги. Список книг отображается корректно, с учётом стилей (фоны #7FFF00 и #2E8B57 для скидок более 15%).</w:t>
       </w:r>
     </w:p>
     <w:p>
@@ -296,10 +252,10 @@
           <w:noProof/>
         </w:rPr>
         <w:drawing>
-          <wp:inline distT="0" distB="0" distL="0" distR="0" wp14:anchorId="55109655" wp14:editId="75CCE9B0">
-            <wp:extent cx="5930900" cy="2882900"/>
-            <wp:effectExtent l="0" t="0" r="0" b="0"/>
-            <wp:docPr id="3" name="Рисунок 3"/>
+          <wp:inline distT="0" distB="0" distL="0" distR="0" wp14:anchorId="44255855" wp14:editId="27F45236">
+            <wp:extent cx="5940425" cy="2905125"/>
+            <wp:effectExtent l="0" t="0" r="3175" b="9525"/>
+            <wp:docPr id="10" name="Рисунок 10"/>
             <wp:cNvGraphicFramePr>
               <a:graphicFrameLocks xmlns:a="http://schemas.openxmlformats.org/drawingml/2006/main" noChangeAspect="1"/>
             </wp:cNvGraphicFramePr>
@@ -307,36 +263,23 @@
               <a:graphicData uri="http://schemas.openxmlformats.org/drawingml/2006/picture">
                 <pic:pic xmlns:pic="http://schemas.openxmlformats.org/drawingml/2006/picture">
                   <pic:nvPicPr>
-                    <pic:cNvPr id="0" name="Picture 3"/>
-                    <pic:cNvPicPr>
-                      <a:picLocks noChangeAspect="1" noChangeArrowheads="1"/>
-                    </pic:cNvPicPr>
+                    <pic:cNvPr id="1" name=""/>
+                    <pic:cNvPicPr/>
                   </pic:nvPicPr>
                   <pic:blipFill>
-                    <a:blip r:embed="rId8" cstate="print">
-                      <a:extLst>
-                        <a:ext uri="{28A0092B-C50C-407E-A947-70E740481C1C}">
-                          <a14:useLocalDpi xmlns:a14="http://schemas.microsoft.com/office/drawing/2010/main" val="0"/>
-                        </a:ext>
-                      </a:extLst>
-                    </a:blip>
-                    <a:srcRect/>
+                    <a:blip r:embed="rId8"/>
                     <a:stretch>
                       <a:fillRect/>
                     </a:stretch>
                   </pic:blipFill>
-                  <pic:spPr bwMode="auto">
+                  <pic:spPr>
                     <a:xfrm>
                       <a:off x="0" y="0"/>
-                      <a:ext cx="5930900" cy="2882900"/>
+                      <a:ext cx="5940425" cy="2905125"/>
                     </a:xfrm>
                     <a:prstGeom prst="rect">
                       <a:avLst/>
                     </a:prstGeom>
-                    <a:noFill/>
-                    <a:ln>
-                      <a:noFill/>
-                    </a:ln>
                   </pic:spPr>
                 </pic:pic>
               </a:graphicData>
@@ -347,6 +290,66 @@
     </w:p>
     <w:p>
       <w:r>
+        <w:t xml:space="preserve">Как выглядит сайт от лица менеджера: </w:t>
+      </w:r>
+      <w:r>
+        <w:t>н</w:t>
+      </w:r>
+      <w:r>
+        <w:t xml:space="preserve">а этом скриншоте показан каталог для менеджера. </w:t>
+      </w:r>
+      <w:r>
+        <w:t>Есть</w:t>
+      </w:r>
+      <w:r>
+        <w:t xml:space="preserve"> формы фильтрации (по жанру, году, цене) и сортировки, а также ссылка "Просмотр заказов". Интерфейс включает все функции, доступные менеджеру.</w:t>
+      </w:r>
+    </w:p>
+    <w:p>
+      <w:r>
+        <w:rPr>
+          <w:noProof/>
+        </w:rPr>
+        <w:lastRenderedPageBreak/>
+        <w:drawing>
+          <wp:inline distT="0" distB="0" distL="0" distR="0" wp14:anchorId="5814E63A" wp14:editId="1BAF4DFF">
+            <wp:extent cx="5940425" cy="2900680"/>
+            <wp:effectExtent l="0" t="0" r="3175" b="0"/>
+            <wp:docPr id="11" name="Рисунок 11"/>
+            <wp:cNvGraphicFramePr>
+              <a:graphicFrameLocks xmlns:a="http://schemas.openxmlformats.org/drawingml/2006/main" noChangeAspect="1"/>
+            </wp:cNvGraphicFramePr>
+            <a:graphic xmlns:a="http://schemas.openxmlformats.org/drawingml/2006/main">
+              <a:graphicData uri="http://schemas.openxmlformats.org/drawingml/2006/picture">
+                <pic:pic xmlns:pic="http://schemas.openxmlformats.org/drawingml/2006/picture">
+                  <pic:nvPicPr>
+                    <pic:cNvPr id="1" name=""/>
+                    <pic:cNvPicPr/>
+                  </pic:nvPicPr>
+                  <pic:blipFill>
+                    <a:blip r:embed="rId9"/>
+                    <a:stretch>
+                      <a:fillRect/>
+                    </a:stretch>
+                  </pic:blipFill>
+                  <pic:spPr>
+                    <a:xfrm>
+                      <a:off x="0" y="0"/>
+                      <a:ext cx="5940425" cy="2900680"/>
+                    </a:xfrm>
+                    <a:prstGeom prst="rect">
+                      <a:avLst/>
+                    </a:prstGeom>
+                  </pic:spPr>
+                </pic:pic>
+              </a:graphicData>
+            </a:graphic>
+          </wp:inline>
+        </w:drawing>
+      </w:r>
+    </w:p>
+    <w:p>
+      <w:r>
         <w:t xml:space="preserve">Как выглядит сайт от лица админа: </w:t>
       </w:r>
       <w:r>
@@ -354,6 +357,194 @@
       </w:r>
       <w:r>
         <w:t>криншот отображает каталог и админ-панель для администратора. Помимо форм фильтров и ссылки "Просмотр заказов", присутствует ссылка "Управление" с кнопками для добавления, редактирования и удаления книг и пользователей.</w:t>
+      </w:r>
+    </w:p>
+    <w:p>
+      <w:r>
+        <w:rPr>
+          <w:noProof/>
+        </w:rPr>
+        <w:drawing>
+          <wp:inline distT="0" distB="0" distL="0" distR="0" wp14:anchorId="53A68733" wp14:editId="74B907D1">
+            <wp:extent cx="5940425" cy="2739390"/>
+            <wp:effectExtent l="0" t="0" r="3175" b="3810"/>
+            <wp:docPr id="12" name="Рисунок 12"/>
+            <wp:cNvGraphicFramePr>
+              <a:graphicFrameLocks xmlns:a="http://schemas.openxmlformats.org/drawingml/2006/main" noChangeAspect="1"/>
+            </wp:cNvGraphicFramePr>
+            <a:graphic xmlns:a="http://schemas.openxmlformats.org/drawingml/2006/main">
+              <a:graphicData uri="http://schemas.openxmlformats.org/drawingml/2006/picture">
+                <pic:pic xmlns:pic="http://schemas.openxmlformats.org/drawingml/2006/picture">
+                  <pic:nvPicPr>
+                    <pic:cNvPr id="1" name=""/>
+                    <pic:cNvPicPr/>
+                  </pic:nvPicPr>
+                  <pic:blipFill>
+                    <a:blip r:embed="rId10"/>
+                    <a:stretch>
+                      <a:fillRect/>
+                    </a:stretch>
+                  </pic:blipFill>
+                  <pic:spPr>
+                    <a:xfrm>
+                      <a:off x="0" y="0"/>
+                      <a:ext cx="5940425" cy="2739390"/>
+                    </a:xfrm>
+                    <a:prstGeom prst="rect">
+                      <a:avLst/>
+                    </a:prstGeom>
+                  </pic:spPr>
+                </pic:pic>
+              </a:graphicData>
+            </a:graphic>
+          </wp:inline>
+        </w:drawing>
+      </w:r>
+    </w:p>
+    <w:p>
+      <w:r>
+        <w:t>Заказы: окно для просмотров заказов.</w:t>
+      </w:r>
+    </w:p>
+    <w:p>
+      <w:r>
+        <w:rPr>
+          <w:noProof/>
+        </w:rPr>
+        <w:drawing>
+          <wp:inline distT="0" distB="0" distL="0" distR="0" wp14:anchorId="0C4AF836" wp14:editId="05F21D5C">
+            <wp:extent cx="5940425" cy="1438275"/>
+            <wp:effectExtent l="0" t="0" r="3175" b="9525"/>
+            <wp:docPr id="13" name="Рисунок 13"/>
+            <wp:cNvGraphicFramePr>
+              <a:graphicFrameLocks xmlns:a="http://schemas.openxmlformats.org/drawingml/2006/main" noChangeAspect="1"/>
+            </wp:cNvGraphicFramePr>
+            <a:graphic xmlns:a="http://schemas.openxmlformats.org/drawingml/2006/main">
+              <a:graphicData uri="http://schemas.openxmlformats.org/drawingml/2006/picture">
+                <pic:pic xmlns:pic="http://schemas.openxmlformats.org/drawingml/2006/picture">
+                  <pic:nvPicPr>
+                    <pic:cNvPr id="1" name=""/>
+                    <pic:cNvPicPr/>
+                  </pic:nvPicPr>
+                  <pic:blipFill>
+                    <a:blip r:embed="rId11"/>
+                    <a:stretch>
+                      <a:fillRect/>
+                    </a:stretch>
+                  </pic:blipFill>
+                  <pic:spPr>
+                    <a:xfrm>
+                      <a:off x="0" y="0"/>
+                      <a:ext cx="5940425" cy="1438275"/>
+                    </a:xfrm>
+                    <a:prstGeom prst="rect">
+                      <a:avLst/>
+                    </a:prstGeom>
+                  </pic:spPr>
+                </pic:pic>
+              </a:graphicData>
+            </a:graphic>
+          </wp:inline>
+        </w:drawing>
+      </w:r>
+    </w:p>
+    <w:p>
+      <w:r>
+        <w:t>Админ панель</w:t>
+      </w:r>
+    </w:p>
+    <w:p>
+      <w:r>
+        <w:rPr>
+          <w:noProof/>
+        </w:rPr>
+        <w:drawing>
+          <wp:inline distT="0" distB="0" distL="0" distR="0" wp14:anchorId="54C5403B" wp14:editId="2C05E7AF">
+            <wp:extent cx="5940425" cy="1744980"/>
+            <wp:effectExtent l="0" t="0" r="3175" b="7620"/>
+            <wp:docPr id="14" name="Рисунок 14"/>
+            <wp:cNvGraphicFramePr>
+              <a:graphicFrameLocks xmlns:a="http://schemas.openxmlformats.org/drawingml/2006/main" noChangeAspect="1"/>
+            </wp:cNvGraphicFramePr>
+            <a:graphic xmlns:a="http://schemas.openxmlformats.org/drawingml/2006/main">
+              <a:graphicData uri="http://schemas.openxmlformats.org/drawingml/2006/picture">
+                <pic:pic xmlns:pic="http://schemas.openxmlformats.org/drawingml/2006/picture">
+                  <pic:nvPicPr>
+                    <pic:cNvPr id="1" name=""/>
+                    <pic:cNvPicPr/>
+                  </pic:nvPicPr>
+                  <pic:blipFill>
+                    <a:blip r:embed="rId12"/>
+                    <a:stretch>
+                      <a:fillRect/>
+                    </a:stretch>
+                  </pic:blipFill>
+                  <pic:spPr>
+                    <a:xfrm>
+                      <a:off x="0" y="0"/>
+                      <a:ext cx="5940425" cy="1744980"/>
+                    </a:xfrm>
+                    <a:prstGeom prst="rect">
+                      <a:avLst/>
+                    </a:prstGeom>
+                  </pic:spPr>
+                </pic:pic>
+              </a:graphicData>
+            </a:graphic>
+          </wp:inline>
+        </w:drawing>
+      </w:r>
+    </w:p>
+    <w:p>
+      <w:r>
+        <w:t>Отображение книги с большой скидкой</w:t>
+      </w:r>
+    </w:p>
+    <w:p>
+      <w:r>
+        <w:rPr>
+          <w:noProof/>
+        </w:rPr>
+        <w:drawing>
+          <wp:inline distT="0" distB="0" distL="0" distR="0" wp14:anchorId="79DEC18D" wp14:editId="56CFA1B3">
+            <wp:extent cx="5940425" cy="1566545"/>
+            <wp:effectExtent l="0" t="0" r="3175" b="0"/>
+            <wp:docPr id="15" name="Рисунок 15"/>
+            <wp:cNvGraphicFramePr>
+              <a:graphicFrameLocks xmlns:a="http://schemas.openxmlformats.org/drawingml/2006/main" noChangeAspect="1"/>
+            </wp:cNvGraphicFramePr>
+            <a:graphic xmlns:a="http://schemas.openxmlformats.org/drawingml/2006/main">
+              <a:graphicData uri="http://schemas.openxmlformats.org/drawingml/2006/picture">
+                <pic:pic xmlns:pic="http://schemas.openxmlformats.org/drawingml/2006/picture">
+                  <pic:nvPicPr>
+                    <pic:cNvPr id="1" name=""/>
+                    <pic:cNvPicPr/>
+                  </pic:nvPicPr>
+                  <pic:blipFill>
+                    <a:blip r:embed="rId13"/>
+                    <a:stretch>
+                      <a:fillRect/>
+                    </a:stretch>
+                  </pic:blipFill>
+                  <pic:spPr>
+                    <a:xfrm>
+                      <a:off x="0" y="0"/>
+                      <a:ext cx="5940425" cy="1566545"/>
+                    </a:xfrm>
+                    <a:prstGeom prst="rect">
+                      <a:avLst/>
+                    </a:prstGeom>
+                  </pic:spPr>
+                </pic:pic>
+              </a:graphicData>
+            </a:graphic>
+          </wp:inline>
+        </w:drawing>
+      </w:r>
+    </w:p>
+    <w:p>
+      <w:r>
+        <w:t>Отсутствующая на складе книга</w:t>
       </w:r>
     </w:p>
     <w:p>
@@ -379,7 +570,7 @@
                     </pic:cNvPicPr>
                   </pic:nvPicPr>
                   <pic:blipFill>
-                    <a:blip r:embed="rId9">
+                    <a:blip r:embed="rId14">
                       <a:extLst>
                         <a:ext uri="{28A0092B-C50C-407E-A947-70E740481C1C}">
                           <a14:useLocalDpi xmlns:a14="http://schemas.microsoft.com/office/drawing/2010/main" val="0"/>
@@ -413,10 +604,7 @@
     </w:p>
     <w:p>
       <w:r>
-        <w:t>Скрин консоли с логами входов</w:t>
-      </w:r>
-      <w:r>
-        <w:t xml:space="preserve">: </w:t>
+        <w:t xml:space="preserve">Скрин консоли с логами входов: </w:t>
       </w:r>
       <w:r>
         <w:t>необходимо для отладки</w:t>
@@ -425,6 +613,8 @@
         <w:t>.</w:t>
       </w:r>
     </w:p>
+    <w:p/>
+    <w:p/>
     <w:p/>
     <w:sectPr>
       <w:pgSz w:w="11906" w:h="16838"/>
@@ -1039,6 +1229,7 @@
   <w:style w:type="character" w:default="1" w:styleId="a0">
     <w:name w:val="Default Paragraph Font"/>
     <w:uiPriority w:val="1"/>
+    <w:semiHidden/>
     <w:unhideWhenUsed/>
   </w:style>
   <w:style w:type="table" w:default="1" w:styleId="a1">

</xml_diff>